<commit_message>
Adjustments to COMP704 assignment 1 for online assessment
</commit_message>
<xml_diff>
--- a/COMP704/1/2019-20-comp704-assignment-1-brief.docx
+++ b/COMP704/1/2019-20-comp704-assignment-1-brief.docx
@@ -11,7 +11,6 @@
           <w:lang w:val="en-GB"/>
         </w:rPr>
       </w:pPr>
-      <w:bookmarkStart w:id="0" w:name="_GoBack"/>
       <w:r>
         <w:rPr>
           <w:rFonts w:cstheme="minorHAnsi"/>
@@ -76,7 +75,6 @@
           </wp:anchor>
         </w:drawing>
       </w:r>
-      <w:bookmarkEnd w:id="0"/>
     </w:p>
     <w:p>
       <w:pPr>
@@ -247,7 +245,7 @@
                       <w:w w:val="90"/>
                       <w:sz w:val="20"/>
                     </w:rPr>
-                    <w:t>0</w:t>
+                    <w:t>1</w:t>
                   </w:r>
                 </w:p>
                 <w:p>
@@ -382,7 +380,7 @@
                 <w:lang w:val="en-GB"/>
               </w:rPr>
             </w:pPr>
-            <w:bookmarkStart w:id="1" w:name="OLE_LINK11"/>
+            <w:bookmarkStart w:id="0" w:name="OLE_LINK11"/>
           </w:p>
           <w:p>
             <w:pPr>
@@ -439,19 +437,31 @@
               <w:rPr>
                 <w:noProof/>
               </w:rPr>
+              <w:instrText xml:space="preserve"> INCLUDEPICTURE  "https://i.pinimg.com/originals/32/84/34/328434a30b7a3ad399f891c5484747ea.jpg" \* MERGEFORMATINET </w:instrText>
+            </w:r>
+            <w:r>
+              <w:rPr>
+                <w:noProof/>
+              </w:rPr>
+              <w:fldChar w:fldCharType="separate"/>
+            </w:r>
+            <w:r>
+              <w:rPr>
+                <w:noProof/>
+              </w:rPr>
+              <w:fldChar w:fldCharType="begin"/>
+            </w:r>
+            <w:r>
+              <w:rPr>
+                <w:noProof/>
+              </w:rPr>
               <w:instrText xml:space="preserve"> </w:instrText>
             </w:r>
             <w:r>
               <w:rPr>
                 <w:noProof/>
               </w:rPr>
-              <w:instrText>INCLUDEPICTURE  "https://i</w:instrText>
-            </w:r>
-            <w:r>
-              <w:rPr>
-                <w:noProof/>
-              </w:rPr>
-              <w:instrText>.pinimg.com/originals/32/84/34/328434a30b7a3ad399f891c5484747ea.jpg" \* MERGEFORMATINET</w:instrText>
+              <w:instrText>INCLUDEPICTURE  "https://i.pinimg.com/originals/32/84/34/328434a30b7a3ad399f891c5484747ea.jpg" \* MERGEFORMATINET</w:instrText>
             </w:r>
             <w:r>
               <w:rPr>
@@ -489,10 +499,16 @@
                   <v:path o:extrusionok="f" gradientshapeok="t" o:connecttype="rect"/>
                   <o:lock v:ext="edit" aspectratio="t"/>
                 </v:shapetype>
-                <v:shape id="_x0000_i1027" type="#_x0000_t75" alt="Image result for 1950s robot destroy humans" style="width:130.2pt;height:176.15pt;mso-width-percent:0;mso-height-percent:0;mso-width-percent:0;mso-height-percent:0">
+                <v:shape id="_x0000_i1027" type="#_x0000_t75" alt="Image result for 1950s robot destroy humans" style="width:130pt;height:176pt;mso-width-percent:0;mso-height-percent:0;mso-width-percent:0;mso-height-percent:0">
                   <v:imagedata r:id="rId9" r:href="rId10"/>
                 </v:shape>
               </w:pict>
+            </w:r>
+            <w:r>
+              <w:rPr>
+                <w:noProof/>
+              </w:rPr>
+              <w:fldChar w:fldCharType="end"/>
             </w:r>
             <w:r>
               <w:rPr>
@@ -671,7 +687,7 @@
                 <w:szCs w:val="20"/>
               </w:rPr>
               <w:pict w14:anchorId="3AC8743B">
-                <v:shape id="_x0000_i1026" type="#_x0000_t75" alt="/var/folders/v7/bjz4cys124x93w_t3bjp7dgw0000gn/T/com.microsoft.Word/Content.MSO/202D0E09.tmp" style="width:140.45pt;height:78.65pt;mso-width-percent:0;mso-height-percent:0;mso-width-percent:0;mso-height-percent:0">
+                <v:shape id="_x0000_i1026" type="#_x0000_t75" alt="/var/folders/v7/bjz4cys124x93w_t3bjp7dgw0000gn/T/com.microsoft.Word/Content.MSO/202D0E09.tmp" style="width:140pt;height:79pt;mso-width-percent:0;mso-height-percent:0;mso-width-percent:0;mso-height-percent:0">
                   <v:imagedata r:id="rId11" o:title="202D0E09"/>
                 </v:shape>
               </w:pict>
@@ -866,7 +882,7 @@
                 <w:szCs w:val="20"/>
               </w:rPr>
               <w:pict w14:anchorId="628C1946">
-                <v:shape id="_x0000_i1025" type="#_x0000_t75" alt="/var/folders/v7/bjz4cys124x93w_t3bjp7dgw0000gn/T/com.microsoft.Word/Content.MSO/4FDAE5FF.tmp" style="width:141.95pt;height:82.2pt;mso-width-percent:0;mso-height-percent:0;mso-width-percent:0;mso-height-percent:0">
+                <v:shape id="_x0000_i1025" type="#_x0000_t75" alt="/var/folders/v7/bjz4cys124x93w_t3bjp7dgw0000gn/T/com.microsoft.Word/Content.MSO/4FDAE5FF.tmp" style="width:142pt;height:82pt;mso-width-percent:0;mso-height-percent:0;mso-width-percent:0;mso-height-percent:0">
                   <v:imagedata r:id="rId12" o:title="4FDAE5FF"/>
                 </v:shape>
               </w:pict>
@@ -982,7 +998,7 @@
               </w:rPr>
             </w:pPr>
           </w:p>
-          <w:bookmarkEnd w:id="1"/>
+          <w:bookmarkEnd w:id="0"/>
           <w:p>
             <w:pPr>
               <w:pStyle w:val="BodyText"/>
@@ -1865,62 +1881,6 @@
           </w:p>
           <w:p>
             <w:pPr>
-              <w:pStyle w:val="Heading1"/>
-            </w:pPr>
-            <w:r>
-              <w:lastRenderedPageBreak/>
-              <w:t>Part C</w:t>
-            </w:r>
-            <w:r>
-              <w:t xml:space="preserve"> - </w:t>
-            </w:r>
-            <w:r>
-              <w:t>Attend the peer review</w:t>
-            </w:r>
-          </w:p>
-          <w:p>
-            <w:pPr>
-              <w:jc w:val="both"/>
-              <w:rPr>
-                <w:rFonts w:asciiTheme="minorHAnsi" w:hAnsiTheme="minorHAnsi"/>
-                <w:lang w:val="en-GB"/>
-              </w:rPr>
-            </w:pPr>
-            <w:r>
-              <w:rPr>
-                <w:rFonts w:asciiTheme="minorHAnsi" w:hAnsiTheme="minorHAnsi"/>
-                <w:lang w:val="en-GB"/>
-              </w:rPr>
-              <w:t>This is a single formative submission that will occur after reading week. To complete this part of the assignment, zip up your work to date onto the peer assignment page in learning space prior to the peer review. During the peer review, you can review the work of your colleagues and give suitable support and suggestions for their work.</w:t>
-            </w:r>
-          </w:p>
-          <w:p>
-            <w:pPr>
-              <w:jc w:val="both"/>
-              <w:rPr>
-                <w:rFonts w:asciiTheme="minorHAnsi" w:hAnsiTheme="minorHAnsi"/>
-                <w:lang w:val="en-GB"/>
-              </w:rPr>
-            </w:pPr>
-          </w:p>
-          <w:p>
-            <w:pPr>
-              <w:jc w:val="both"/>
-              <w:rPr>
-                <w:rFonts w:asciiTheme="minorHAnsi" w:hAnsiTheme="minorHAnsi"/>
-                <w:lang w:val="en-GB"/>
-              </w:rPr>
-            </w:pPr>
-            <w:r>
-              <w:rPr>
-                <w:rFonts w:asciiTheme="minorHAnsi" w:hAnsiTheme="minorHAnsi"/>
-                <w:lang w:val="en-GB"/>
-              </w:rPr>
-              <w:t>You will receive informal feedback during the session and formal peer review feedback at the end of the session.</w:t>
-            </w:r>
-          </w:p>
-          <w:p>
-            <w:pPr>
               <w:pStyle w:val="ListParagraph"/>
               <w:ind w:left="546"/>
               <w:jc w:val="both"/>
@@ -1935,13 +1895,22 @@
               <w:pStyle w:val="Heading1"/>
             </w:pPr>
             <w:r>
-              <w:t>Part D</w:t>
+              <w:t xml:space="preserve">Part </w:t>
+            </w:r>
+            <w:r>
+              <w:t>C</w:t>
             </w:r>
             <w:r>
               <w:t xml:space="preserve"> - </w:t>
             </w:r>
             <w:r>
-              <w:t>Submit the assignment to Learning Space</w:t>
+              <w:t xml:space="preserve">Submit </w:t>
+            </w:r>
+            <w:r>
+              <w:t>a demonstration video</w:t>
+            </w:r>
+            <w:r>
+              <w:t xml:space="preserve"> to Learning Space</w:t>
             </w:r>
           </w:p>
           <w:p>
@@ -1957,7 +1926,58 @@
                 <w:rFonts w:asciiTheme="minorHAnsi" w:hAnsiTheme="minorHAnsi"/>
                 <w:lang w:val="en-GB"/>
               </w:rPr>
-              <w:t>This is a single summative submission. To complete this part, zip up your project work and submit it to learning space. Your submission will be assessed against the rubric at the end of this document.</w:t>
+              <w:t xml:space="preserve">This is a single summative submission. To complete this part, </w:t>
+            </w:r>
+            <w:r>
+              <w:rPr>
+                <w:rFonts w:asciiTheme="minorHAnsi" w:hAnsiTheme="minorHAnsi"/>
+                <w:lang w:val="en-GB"/>
+              </w:rPr>
+              <w:t xml:space="preserve">prepare a short (2-5 minute) video demonstrating your artefact </w:t>
+            </w:r>
+            <w:r>
+              <w:rPr>
+                <w:rFonts w:asciiTheme="minorHAnsi" w:hAnsiTheme="minorHAnsi"/>
+                <w:lang w:val="en-GB"/>
+              </w:rPr>
+              <w:t xml:space="preserve">and submit it to </w:t>
+            </w:r>
+            <w:proofErr w:type="spellStart"/>
+            <w:r>
+              <w:rPr>
+                <w:rFonts w:asciiTheme="minorHAnsi" w:hAnsiTheme="minorHAnsi"/>
+                <w:lang w:val="en-GB"/>
+              </w:rPr>
+              <w:t>L</w:t>
+            </w:r>
+            <w:r>
+              <w:rPr>
+                <w:rFonts w:asciiTheme="minorHAnsi" w:hAnsiTheme="minorHAnsi"/>
+                <w:lang w:val="en-GB"/>
+              </w:rPr>
+              <w:t>earning</w:t>
+            </w:r>
+            <w:r>
+              <w:rPr>
+                <w:rFonts w:asciiTheme="minorHAnsi" w:hAnsiTheme="minorHAnsi"/>
+                <w:lang w:val="en-GB"/>
+              </w:rPr>
+              <w:t>S</w:t>
+            </w:r>
+            <w:r>
+              <w:rPr>
+                <w:rFonts w:asciiTheme="minorHAnsi" w:hAnsiTheme="minorHAnsi"/>
+                <w:lang w:val="en-GB"/>
+              </w:rPr>
+              <w:t>pace</w:t>
+            </w:r>
+            <w:proofErr w:type="spellEnd"/>
+            <w:r>
+              <w:rPr>
+                <w:rFonts w:asciiTheme="minorHAnsi" w:hAnsiTheme="minorHAnsi"/>
+                <w:lang w:val="en-GB"/>
+              </w:rPr>
+              <w:t>. Your submission will be assessed against the rubric at the end of this document.</w:t>
             </w:r>
           </w:p>
           <w:p>
@@ -1982,6 +2002,31 @@
                 <w:rFonts w:asciiTheme="minorHAnsi" w:hAnsiTheme="minorHAnsi"/>
                 <w:lang w:val="en-GB"/>
               </w:rPr>
+              <w:t>Note that the video is intended only as a demonstration to facilitate the online viva. Advanced editing is not required – a raw screen capture from e.g. OBS is sufficient.</w:t>
+            </w:r>
+          </w:p>
+          <w:p>
+            <w:pPr>
+              <w:jc w:val="both"/>
+              <w:rPr>
+                <w:rFonts w:asciiTheme="minorHAnsi" w:hAnsiTheme="minorHAnsi"/>
+                <w:lang w:val="en-GB"/>
+              </w:rPr>
+            </w:pPr>
+          </w:p>
+          <w:p>
+            <w:pPr>
+              <w:jc w:val="both"/>
+              <w:rPr>
+                <w:rFonts w:asciiTheme="minorHAnsi" w:hAnsiTheme="minorHAnsi"/>
+                <w:lang w:val="en-GB"/>
+              </w:rPr>
+            </w:pPr>
+            <w:r>
+              <w:rPr>
+                <w:rFonts w:asciiTheme="minorHAnsi" w:hAnsiTheme="minorHAnsi"/>
+                <w:lang w:val="en-GB"/>
+              </w:rPr>
               <w:t>You will receive formal feedback within 3 weeks</w:t>
             </w:r>
           </w:p>
@@ -1999,7 +2044,10 @@
               <w:pStyle w:val="Heading1"/>
             </w:pPr>
             <w:r>
-              <w:t>Part E</w:t>
+              <w:t xml:space="preserve">Part </w:t>
+            </w:r>
+            <w:r>
+              <w:t>D</w:t>
             </w:r>
             <w:r>
               <w:t xml:space="preserve"> - </w:t>
@@ -2021,7 +2069,35 @@
                 <w:rFonts w:asciiTheme="minorHAnsi" w:hAnsiTheme="minorHAnsi"/>
                 <w:lang w:val="en-GB"/>
               </w:rPr>
-              <w:t>This is a single summative submission. To complete this part, prepare a demonstration of your work and attend the scheduled viva session. Your submission will be assessed against the rubric at the end of this document.</w:t>
+              <w:t xml:space="preserve">This is a single summative submission. To complete this part, attend the scheduled </w:t>
+            </w:r>
+            <w:r>
+              <w:rPr>
+                <w:rFonts w:asciiTheme="minorHAnsi" w:hAnsiTheme="minorHAnsi"/>
+                <w:lang w:val="en-GB"/>
+              </w:rPr>
+              <w:t xml:space="preserve">online </w:t>
+            </w:r>
+            <w:r>
+              <w:rPr>
+                <w:rFonts w:asciiTheme="minorHAnsi" w:hAnsiTheme="minorHAnsi"/>
+                <w:lang w:val="en-GB"/>
+              </w:rPr>
+              <w:t>viva session</w:t>
+            </w:r>
+            <w:r>
+              <w:rPr>
+                <w:rFonts w:asciiTheme="minorHAnsi" w:hAnsiTheme="minorHAnsi"/>
+                <w:lang w:val="en-GB"/>
+              </w:rPr>
+              <w:t xml:space="preserve"> and discuss your work</w:t>
+            </w:r>
+            <w:r>
+              <w:rPr>
+                <w:rFonts w:asciiTheme="minorHAnsi" w:hAnsiTheme="minorHAnsi"/>
+                <w:lang w:val="en-GB"/>
+              </w:rPr>
+              <w:t>. Your submission will be assessed against the rubric at the end of this document.</w:t>
             </w:r>
           </w:p>
           <w:p>
@@ -2691,7 +2767,7 @@
                 <w:szCs w:val="16"/>
                 <w:lang w:val="en-GB"/>
               </w:rPr>
-              <w:t>Code/</w:t>
+              <w:t>Solve/</w:t>
             </w:r>
           </w:p>
           <w:p>
@@ -2748,12 +2824,11 @@
                 <w:szCs w:val="16"/>
                 <w:lang w:val="en-GB"/>
               </w:rPr>
-              <w:t>Deploy working and extensible software systems, appropriately verifying functional coherence and professionally applying core techniques from a specialised field of computing.</w:t>
-            </w:r>
-          </w:p>
-          <w:p>
-            <w:pPr>
-              <w:jc w:val="center"/>
+              <w:t>Synthesise your knowledge of mathematics and developments in a specialist field of computing to overcome complex technical challenges.</w:t>
+            </w:r>
+          </w:p>
+          <w:p>
+            <w:pPr>
               <w:rPr>
                 <w:rFonts w:asciiTheme="minorHAnsi" w:hAnsiTheme="minorHAnsi"/>
                 <w:color w:val="000000"/>
@@ -2988,6 +3063,8 @@
           </w:tcPr>
           <w:p>
             <w:pPr>
+              <w:ind w:right="113" w:hanging="113"/>
+              <w:jc w:val="center"/>
               <w:rPr>
                 <w:rFonts w:asciiTheme="minorHAnsi" w:hAnsiTheme="minorHAnsi"/>
                 <w:b/>
@@ -3130,45 +3207,6 @@
                 <w:szCs w:val="16"/>
                 <w:lang w:val="en-GB"/>
               </w:rPr>
-              <w:t>Code is hard to follow</w:t>
-            </w:r>
-          </w:p>
-          <w:p>
-            <w:pPr>
-              <w:rPr>
-                <w:rFonts w:asciiTheme="minorHAnsi" w:hAnsiTheme="minorHAnsi"/>
-                <w:sz w:val="16"/>
-                <w:szCs w:val="16"/>
-                <w:lang w:val="en-GB"/>
-              </w:rPr>
-            </w:pPr>
-          </w:p>
-          <w:p>
-            <w:pPr>
-              <w:rPr>
-                <w:rFonts w:asciiTheme="minorHAnsi" w:hAnsiTheme="minorHAnsi"/>
-                <w:sz w:val="16"/>
-                <w:szCs w:val="16"/>
-                <w:lang w:val="en-GB"/>
-              </w:rPr>
-            </w:pPr>
-          </w:p>
-          <w:p>
-            <w:pPr>
-              <w:rPr>
-                <w:rFonts w:asciiTheme="minorHAnsi" w:hAnsiTheme="minorHAnsi"/>
-                <w:sz w:val="16"/>
-                <w:szCs w:val="16"/>
-                <w:lang w:val="en-GB"/>
-              </w:rPr>
-            </w:pPr>
-            <w:r>
-              <w:rPr>
-                <w:rFonts w:asciiTheme="minorHAnsi" w:hAnsiTheme="minorHAnsi"/>
-                <w:sz w:val="16"/>
-                <w:szCs w:val="16"/>
-                <w:lang w:val="en-GB"/>
-              </w:rPr>
               <w:t>Data processing appears ad hoc and/or difficult to follow</w:t>
             </w:r>
           </w:p>
@@ -3200,35 +3238,6 @@
                 <w:szCs w:val="16"/>
                 <w:lang w:val="en-GB"/>
               </w:rPr>
-              <w:t>Code is fairly well-written with some comments.</w:t>
-            </w:r>
-          </w:p>
-          <w:p>
-            <w:pPr>
-              <w:rPr>
-                <w:rFonts w:asciiTheme="minorHAnsi" w:hAnsiTheme="minorHAnsi"/>
-                <w:sz w:val="16"/>
-                <w:szCs w:val="16"/>
-                <w:lang w:val="en-GB"/>
-              </w:rPr>
-            </w:pPr>
-          </w:p>
-          <w:p>
-            <w:pPr>
-              <w:rPr>
-                <w:rFonts w:asciiTheme="minorHAnsi" w:hAnsiTheme="minorHAnsi"/>
-                <w:sz w:val="16"/>
-                <w:szCs w:val="16"/>
-                <w:lang w:val="en-GB"/>
-              </w:rPr>
-            </w:pPr>
-            <w:r>
-              <w:rPr>
-                <w:rFonts w:asciiTheme="minorHAnsi" w:hAnsiTheme="minorHAnsi"/>
-                <w:sz w:val="16"/>
-                <w:szCs w:val="16"/>
-                <w:lang w:val="en-GB"/>
-              </w:rPr>
               <w:t>Clear approach to data processing</w:t>
             </w:r>
           </w:p>
@@ -3280,35 +3289,6 @@
                 <w:szCs w:val="16"/>
                 <w:lang w:val="en-GB"/>
               </w:rPr>
-              <w:t>Code is well-written with suitable comments.</w:t>
-            </w:r>
-          </w:p>
-          <w:p>
-            <w:pPr>
-              <w:rPr>
-                <w:rFonts w:asciiTheme="minorHAnsi" w:hAnsiTheme="minorHAnsi"/>
-                <w:sz w:val="16"/>
-                <w:szCs w:val="16"/>
-                <w:lang w:val="en-GB"/>
-              </w:rPr>
-            </w:pPr>
-          </w:p>
-          <w:p>
-            <w:pPr>
-              <w:rPr>
-                <w:rFonts w:asciiTheme="minorHAnsi" w:hAnsiTheme="minorHAnsi"/>
-                <w:sz w:val="16"/>
-                <w:szCs w:val="16"/>
-                <w:lang w:val="en-GB"/>
-              </w:rPr>
-            </w:pPr>
-            <w:r>
-              <w:rPr>
-                <w:rFonts w:asciiTheme="minorHAnsi" w:hAnsiTheme="minorHAnsi"/>
-                <w:sz w:val="16"/>
-                <w:szCs w:val="16"/>
-                <w:lang w:val="en-GB"/>
-              </w:rPr>
               <w:t>Clear data processing process</w:t>
             </w:r>
           </w:p>
@@ -3437,35 +3417,6 @@
                 <w:szCs w:val="16"/>
                 <w:lang w:val="en-GB"/>
               </w:rPr>
-              <w:t>Code is well-written with meaningful comments.</w:t>
-            </w:r>
-          </w:p>
-          <w:p>
-            <w:pPr>
-              <w:rPr>
-                <w:rFonts w:asciiTheme="minorHAnsi" w:hAnsiTheme="minorHAnsi"/>
-                <w:sz w:val="16"/>
-                <w:szCs w:val="16"/>
-                <w:lang w:val="en-GB"/>
-              </w:rPr>
-            </w:pPr>
-          </w:p>
-          <w:p>
-            <w:pPr>
-              <w:rPr>
-                <w:rFonts w:asciiTheme="minorHAnsi" w:hAnsiTheme="minorHAnsi"/>
-                <w:sz w:val="16"/>
-                <w:szCs w:val="16"/>
-                <w:lang w:val="en-GB"/>
-              </w:rPr>
-            </w:pPr>
-            <w:r>
-              <w:rPr>
-                <w:rFonts w:asciiTheme="minorHAnsi" w:hAnsiTheme="minorHAnsi"/>
-                <w:sz w:val="16"/>
-                <w:szCs w:val="16"/>
-                <w:lang w:val="en-GB"/>
-              </w:rPr>
               <w:t>Clear data processing process</w:t>
             </w:r>
           </w:p>
@@ -3578,7 +3529,6 @@
             <w:vMerge/>
             <w:tcBorders>
               <w:left w:val="single" w:sz="4" w:space="0" w:color="000000"/>
-              <w:bottom w:val="single" w:sz="4" w:space="0" w:color="000000"/>
               <w:right w:val="single" w:sz="4" w:space="0" w:color="000000"/>
             </w:tcBorders>
             <w:vAlign w:val="center"/>
@@ -3939,11 +3889,9 @@
         <w:tc>
           <w:tcPr>
             <w:tcW w:w="1251" w:type="dxa"/>
-            <w:vMerge w:val="restart"/>
+            <w:vMerge/>
             <w:tcBorders>
-              <w:top w:val="single" w:sz="4" w:space="0" w:color="000000"/>
               <w:left w:val="single" w:sz="4" w:space="0" w:color="000000"/>
-              <w:bottom w:val="single" w:sz="4" w:space="0" w:color="000000"/>
               <w:right w:val="single" w:sz="4" w:space="0" w:color="000000"/>
             </w:tcBorders>
             <w:vAlign w:val="center"/>
@@ -3962,76 +3910,17 @@
                 <w:lang w:val="en-GB"/>
               </w:rPr>
             </w:pPr>
-            <w:r>
-              <w:rPr>
-                <w:rFonts w:asciiTheme="minorHAnsi" w:hAnsiTheme="minorHAnsi"/>
-                <w:b/>
-                <w:bCs/>
-                <w:color w:val="000000"/>
-                <w:sz w:val="16"/>
-                <w:szCs w:val="16"/>
-                <w:lang w:val="en-GB"/>
-              </w:rPr>
-              <w:t>Solve/</w:t>
-            </w:r>
-          </w:p>
-          <w:p>
-            <w:pPr>
-              <w:ind w:right="113" w:hanging="113"/>
-              <w:jc w:val="center"/>
-              <w:rPr>
-                <w:rFonts w:asciiTheme="minorHAnsi" w:hAnsiTheme="minorHAnsi"/>
-                <w:b/>
-                <w:bCs/>
-                <w:sz w:val="16"/>
-                <w:szCs w:val="16"/>
-                <w:lang w:val="en-GB"/>
-              </w:rPr>
-            </w:pPr>
-            <w:r>
-              <w:rPr>
-                <w:rFonts w:asciiTheme="minorHAnsi" w:hAnsiTheme="minorHAnsi"/>
-                <w:b/>
-                <w:bCs/>
-                <w:color w:val="000000"/>
-                <w:sz w:val="16"/>
-                <w:szCs w:val="16"/>
-                <w:lang w:val="en-GB"/>
-              </w:rPr>
-              <w:t>Process</w:t>
-            </w:r>
           </w:p>
         </w:tc>
         <w:tc>
           <w:tcPr>
             <w:tcW w:w="1658" w:type="dxa"/>
-            <w:vMerge w:val="restart"/>
+            <w:vMerge/>
             <w:tcBorders>
-              <w:top w:val="single" w:sz="4" w:space="0" w:color="000000"/>
               <w:left w:val="single" w:sz="4" w:space="0" w:color="000000"/>
               <w:right w:val="single" w:sz="4" w:space="0" w:color="000000"/>
             </w:tcBorders>
           </w:tcPr>
-          <w:p>
-            <w:pPr>
-              <w:rPr>
-                <w:rFonts w:asciiTheme="minorHAnsi" w:hAnsiTheme="minorHAnsi"/>
-                <w:sz w:val="16"/>
-                <w:szCs w:val="16"/>
-                <w:lang w:val="en-GB"/>
-              </w:rPr>
-            </w:pPr>
-            <w:r>
-              <w:rPr>
-                <w:rFonts w:asciiTheme="minorHAnsi" w:hAnsiTheme="minorHAnsi"/>
-                <w:color w:val="000000"/>
-                <w:sz w:val="16"/>
-                <w:szCs w:val="16"/>
-                <w:lang w:val="en-GB"/>
-              </w:rPr>
-              <w:t>Synthesise your knowledge of mathematics and developments in a specialist field of computing to overcome complex technical challenges.</w:t>
-            </w:r>
-          </w:p>
           <w:p>
             <w:pPr>
               <w:rPr>
@@ -4428,9 +4317,7 @@
             <w:tcW w:w="1251" w:type="dxa"/>
             <w:vMerge/>
             <w:tcBorders>
-              <w:top w:val="single" w:sz="4" w:space="0" w:color="000000"/>
               <w:left w:val="single" w:sz="4" w:space="0" w:color="000000"/>
-              <w:bottom w:val="single" w:sz="4" w:space="0" w:color="000000"/>
               <w:right w:val="single" w:sz="4" w:space="0" w:color="000000"/>
             </w:tcBorders>
             <w:vAlign w:val="center"/>
@@ -4761,7 +4648,6 @@
             <w:tcW w:w="1251" w:type="dxa"/>
             <w:vMerge/>
             <w:tcBorders>
-              <w:top w:val="single" w:sz="4" w:space="0" w:color="000000"/>
               <w:left w:val="single" w:sz="4" w:space="0" w:color="000000"/>
               <w:bottom w:val="single" w:sz="4" w:space="0" w:color="000000"/>
               <w:right w:val="single" w:sz="4" w:space="0" w:color="000000"/>
@@ -6818,7 +6704,7 @@
       </w:pPr>
     </w:pPrDefault>
   </w:docDefaults>
-  <w:latentStyles w:defLockedState="0" w:defUIPriority="99" w:defSemiHidden="0" w:defUnhideWhenUsed="0" w:defQFormat="0" w:count="377">
+  <w:latentStyles w:defLockedState="0" w:defUIPriority="99" w:defSemiHidden="0" w:defUnhideWhenUsed="0" w:defQFormat="0" w:count="376">
     <w:lsdException w:name="Normal" w:uiPriority="0" w:qFormat="1"/>
     <w:lsdException w:name="heading 1" w:uiPriority="1" w:qFormat="1"/>
     <w:lsdException w:name="heading 2" w:semiHidden="1" w:uiPriority="9" w:unhideWhenUsed="1" w:qFormat="1"/>
@@ -7195,7 +7081,6 @@
     <w:lsdException w:name="Hashtag" w:semiHidden="1" w:unhideWhenUsed="1"/>
     <w:lsdException w:name="Unresolved Mention" w:semiHidden="1" w:unhideWhenUsed="1"/>
     <w:lsdException w:name="Smart Link" w:semiHidden="1" w:unhideWhenUsed="1"/>
-    <w:lsdException w:name="Smart Link Error" w:semiHidden="1" w:unhideWhenUsed="1"/>
   </w:latentStyles>
   <w:style w:type="paragraph" w:default="1" w:styleId="Normal">
     <w:name w:val="Normal"/>

</xml_diff>